<commit_message>
Switched from file-path based to stream based API Changed type-parameters to generic methods
</commit_message>
<xml_diff>
--- a/Samples/Documents/Inheritance.docx
+++ b/Samples/Documents/Inheritance.docx
@@ -254,7 +254,7 @@
                                     <w:t xml:space="preserve"/>
                                     <w:t xml:space="preserve"/>
                                   </w:r>
-                                  <w:hyperlink w:history="true" r:id="r9834d0d4b9b3474bb1281122236af0d0">
+                                  <w:hyperlink w:history="true" r:id="r8b1fd32732544f8ba4ee1d6f87bc2d76">
                                     <w:r>
                                       <w:rPr>
                                         <w:rStyle w:val="Hyperlink"/>
@@ -300,7 +300,7 @@
                                     <w:t xml:space="preserve"/>
                                     <w:t xml:space="preserve"/>
                                   </w:r>
-                                  <w:hyperlink w:history="true" r:id="r91a2f2d55bab4e159f3fa8ca74ea9f06">
+                                  <w:hyperlink w:history="true" r:id="r8fb26438de324b5780d53ae4b9b87147">
                                     <w:r>
                                       <w:rPr>
                                         <w:rStyle w:val="Hyperlink"/>
@@ -502,7 +502,7 @@
                                     <w:t xml:space="preserve">have a look at the </w:t>
                                     <w:t xml:space="preserve"/>
                                   </w:r>
-                                  <w:hyperlink w:history="true" r:id="rce98ffdc1ea4428a8b25a889d0b9cf40">
+                                  <w:hyperlink w:history="true" r:id="r3ddf7d2e444e4ba2871cc44f9bcc7ba6">
                                     <w:r>
                                       <w:rPr>
                                         <w:rStyle w:val="Hyperlink"/>
@@ -597,7 +597,7 @@
                               <w:t xml:space="preserve"/>
                               <w:t xml:space="preserve"/>
                             </w:r>
-                            <w:hyperlink w:history="true" r:id="r33f9e06afe8c4f08ba75d96507b48cc0">
+                            <w:hyperlink w:history="true" r:id="r84c09c94573b4ae08d4c0bcb75da38f0">
                               <w:r>
                                 <w:rPr>
                                   <w:rStyle w:val="Hyperlink"/>
@@ -643,7 +643,7 @@
                               <w:t xml:space="preserve"/>
                               <w:t xml:space="preserve"/>
                             </w:r>
-                            <w:hyperlink w:history="true" r:id="rf525a031f1564a8e812b5ef4c9a5fc29">
+                            <w:hyperlink w:history="true" r:id="rc563e40981b94f529ac41661b294fa00">
                               <w:r>
                                 <w:rPr>
                                   <w:rStyle w:val="Hyperlink"/>
@@ -845,7 +845,7 @@
                               <w:t xml:space="preserve">have a look at the </w:t>
                               <w:t xml:space="preserve"/>
                             </w:r>
-                            <w:hyperlink w:history="true" r:id="r11f499dcd7ed4e288dcadc9ee6bb406e">
+                            <w:hyperlink w:history="true" r:id="rabfdf20c9db94b389aa6611a81680892">
                               <w:r>
                                 <w:rPr>
                                   <w:rStyle w:val="Hyperlink"/>

</xml_diff>